<commit_message>
revisão dos documentos de teste.
</commit_message>
<xml_diff>
--- a/doc/elaboration-part1/Testador/TS01a.docx
+++ b/doc/elaboration-part1/Testador/TS01a.docx
@@ -1,12 +1,12 @@
 
 <file path=word/document.xml><?xml version="1.0" encoding="utf-8"?>
-<w:document xmlns:ve="http://schemas.openxmlformats.org/markup-compatibility/2006" xmlns:o="urn:schemas-microsoft-com:office:office" xmlns:r="http://schemas.openxmlformats.org/officeDocument/2006/relationships" xmlns:m="http://schemas.openxmlformats.org/officeDocument/2006/math" xmlns:v="urn:schemas-microsoft-com:vml" xmlns:wp="http://schemas.openxmlformats.org/drawingml/2006/wordprocessingDrawing" xmlns:w10="urn:schemas-microsoft-com:office:word" xmlns:w="http://schemas.openxmlformats.org/wordprocessingml/2006/main" xmlns:wne="http://schemas.microsoft.com/office/word/2006/wordml">
+<w:document xmlns:wpc="http://schemas.microsoft.com/office/word/2010/wordprocessingCanvas" xmlns:mc="http://schemas.openxmlformats.org/markup-compatibility/2006" xmlns:o="urn:schemas-microsoft-com:office:office" xmlns:r="http://schemas.openxmlformats.org/officeDocument/2006/relationships" xmlns:m="http://schemas.openxmlformats.org/officeDocument/2006/math" xmlns:v="urn:schemas-microsoft-com:vml" xmlns:wp14="http://schemas.microsoft.com/office/word/2010/wordprocessingDrawing" xmlns:wp="http://schemas.openxmlformats.org/drawingml/2006/wordprocessingDrawing" xmlns:w10="urn:schemas-microsoft-com:office:word" xmlns:w="http://schemas.openxmlformats.org/wordprocessingml/2006/main" xmlns:w14="http://schemas.microsoft.com/office/word/2010/wordml" xmlns:w15="http://schemas.microsoft.com/office/word/2012/wordml" xmlns:wpg="http://schemas.microsoft.com/office/word/2010/wordprocessingGroup" xmlns:wpi="http://schemas.microsoft.com/office/word/2010/wordprocessingInk" xmlns:wne="http://schemas.microsoft.com/office/word/2006/wordml" xmlns:wps="http://schemas.microsoft.com/office/word/2010/wordprocessingShape" mc:Ignorable="w14 w15 wp14">
   <w:body>
     <w:tbl>
       <w:tblPr>
         <w:tblW w:w="13178" w:type="dxa"/>
         <w:tblLayout w:type="fixed"/>
-        <w:tblLook w:val="0000"/>
+        <w:tblLook w:val="0000" w:firstRow="0" w:lastRow="0" w:firstColumn="0" w:lastColumn="0" w:noHBand="0" w:noVBand="0"/>
       </w:tblPr>
       <w:tblGrid>
         <w:gridCol w:w="558"/>
@@ -18,12 +18,6 @@
         <w:gridCol w:w="714"/>
       </w:tblGrid>
       <w:tr>
-        <w:tblPrEx>
-          <w:tblCellMar>
-            <w:top w:w="0" w:type="dxa"/>
-            <w:bottom w:w="0" w:type="dxa"/>
-          </w:tblCellMar>
-        </w:tblPrEx>
         <w:trPr>
           <w:cantSplit/>
           <w:tblHeader/>
@@ -81,12 +75,6 @@
         </w:tc>
       </w:tr>
       <w:tr>
-        <w:tblPrEx>
-          <w:tblCellMar>
-            <w:top w:w="0" w:type="dxa"/>
-            <w:bottom w:w="0" w:type="dxa"/>
-          </w:tblCellMar>
-        </w:tblPrEx>
         <w:trPr>
           <w:cantSplit/>
           <w:tblHeader/>
@@ -195,12 +183,6 @@
         </w:tc>
       </w:tr>
       <w:tr>
-        <w:tblPrEx>
-          <w:tblCellMar>
-            <w:top w:w="0" w:type="dxa"/>
-            <w:bottom w:w="0" w:type="dxa"/>
-          </w:tblCellMar>
-        </w:tblPrEx>
         <w:trPr>
           <w:cantSplit/>
           <w:trHeight w:val="711"/>
@@ -259,12 +241,6 @@
         </w:tc>
       </w:tr>
       <w:tr>
-        <w:tblPrEx>
-          <w:tblCellMar>
-            <w:top w:w="0" w:type="dxa"/>
-            <w:bottom w:w="0" w:type="dxa"/>
-          </w:tblCellMar>
-        </w:tblPrEx>
         <w:trPr>
           <w:cantSplit/>
           <w:tblHeader/>
@@ -339,12 +315,6 @@
         </w:tc>
       </w:tr>
       <w:tr>
-        <w:tblPrEx>
-          <w:tblCellMar>
-            <w:top w:w="0" w:type="dxa"/>
-            <w:bottom w:w="0" w:type="dxa"/>
-          </w:tblCellMar>
-        </w:tblPrEx>
         <w:trPr>
           <w:cantSplit/>
           <w:tblHeader/>
@@ -401,12 +371,6 @@
         </w:tc>
       </w:tr>
       <w:tr>
-        <w:tblPrEx>
-          <w:tblCellMar>
-            <w:top w:w="0" w:type="dxa"/>
-            <w:bottom w:w="0" w:type="dxa"/>
-          </w:tblCellMar>
-        </w:tblPrEx>
         <w:trPr>
           <w:cantSplit/>
           <w:trHeight w:val="612"/>
@@ -478,12 +442,6 @@
         </w:tc>
       </w:tr>
       <w:tr>
-        <w:tblPrEx>
-          <w:tblCellMar>
-            <w:top w:w="0" w:type="dxa"/>
-            <w:bottom w:w="0" w:type="dxa"/>
-          </w:tblCellMar>
-        </w:tblPrEx>
         <w:trPr>
           <w:cantSplit/>
           <w:tblHeader/>
@@ -528,6 +486,15 @@
                 <w:sz w:val="24"/>
               </w:rPr>
             </w:pPr>
+            <w:r>
+              <w:rPr>
+                <w:bCs/>
+                <w:sz w:val="24"/>
+              </w:rPr>
+              <w:t>PASS</w:t>
+            </w:r>
+            <w:bookmarkStart w:id="0" w:name="_GoBack"/>
+            <w:bookmarkEnd w:id="0"/>
           </w:p>
         </w:tc>
       </w:tr>
@@ -541,10 +508,6 @@
             <w:insideH w:val="single" w:sz="6" w:space="0" w:color="auto"/>
             <w:insideV w:val="single" w:sz="6" w:space="0" w:color="auto"/>
           </w:tblBorders>
-          <w:tblCellMar>
-            <w:top w:w="0" w:type="dxa"/>
-            <w:bottom w:w="0" w:type="dxa"/>
-          </w:tblCellMar>
         </w:tblPrEx>
         <w:trPr>
           <w:cantSplit/>
@@ -688,10 +651,6 @@
             <w:insideH w:val="single" w:sz="6" w:space="0" w:color="auto"/>
             <w:insideV w:val="single" w:sz="6" w:space="0" w:color="auto"/>
           </w:tblBorders>
-          <w:tblCellMar>
-            <w:top w:w="0" w:type="dxa"/>
-            <w:bottom w:w="0" w:type="dxa"/>
-          </w:tblCellMar>
         </w:tblPrEx>
         <w:trPr>
           <w:cantSplit/>
@@ -773,6 +732,13 @@
                 <w:lang w:val="pt-BR"/>
               </w:rPr>
             </w:pPr>
+            <w:r>
+              <w:rPr>
+                <w:b w:val="0"/>
+                <w:lang w:val="pt-BR"/>
+              </w:rPr>
+              <w:t>X</w:t>
+            </w:r>
           </w:p>
         </w:tc>
         <w:tc>
@@ -801,10 +767,6 @@
             <w:insideH w:val="single" w:sz="6" w:space="0" w:color="auto"/>
             <w:insideV w:val="single" w:sz="6" w:space="0" w:color="auto"/>
           </w:tblBorders>
-          <w:tblCellMar>
-            <w:top w:w="0" w:type="dxa"/>
-            <w:bottom w:w="0" w:type="dxa"/>
-          </w:tblCellMar>
         </w:tblPrEx>
         <w:trPr>
           <w:cantSplit/>
@@ -891,6 +853,13 @@
                 <w:lang w:val="pt-BR"/>
               </w:rPr>
             </w:pPr>
+            <w:r>
+              <w:rPr>
+                <w:b w:val="0"/>
+                <w:lang w:val="pt-BR"/>
+              </w:rPr>
+              <w:t>X</w:t>
+            </w:r>
           </w:p>
         </w:tc>
         <w:tc>
@@ -919,10 +888,6 @@
             <w:insideH w:val="single" w:sz="6" w:space="0" w:color="auto"/>
             <w:insideV w:val="single" w:sz="6" w:space="0" w:color="auto"/>
           </w:tblBorders>
-          <w:tblCellMar>
-            <w:top w:w="0" w:type="dxa"/>
-            <w:bottom w:w="0" w:type="dxa"/>
-          </w:tblCellMar>
         </w:tblPrEx>
         <w:trPr>
           <w:cantSplit/>
@@ -1009,6 +974,13 @@
                 <w:lang w:val="pt-BR"/>
               </w:rPr>
             </w:pPr>
+            <w:r>
+              <w:rPr>
+                <w:b w:val="0"/>
+                <w:lang w:val="pt-BR"/>
+              </w:rPr>
+              <w:t>X</w:t>
+            </w:r>
           </w:p>
         </w:tc>
         <w:tc>
@@ -1041,7 +1013,7 @@
       <w:tblPr>
         <w:tblStyle w:val="Tabelacomgrade"/>
         <w:tblW w:w="0" w:type="auto"/>
-        <w:tblLook w:val="01E0"/>
+        <w:tblLook w:val="01E0" w:firstRow="1" w:lastRow="1" w:firstColumn="1" w:lastColumn="1" w:noHBand="0" w:noVBand="0"/>
       </w:tblPr>
       <w:tblGrid>
         <w:gridCol w:w="2448"/>
@@ -1485,15 +1457,15 @@
 </file>
 
 <file path=word/endnotes.xml><?xml version="1.0" encoding="utf-8"?>
-<w:endnotes xmlns:ve="http://schemas.openxmlformats.org/markup-compatibility/2006" xmlns:o="urn:schemas-microsoft-com:office:office" xmlns:r="http://schemas.openxmlformats.org/officeDocument/2006/relationships" xmlns:m="http://schemas.openxmlformats.org/officeDocument/2006/math" xmlns:v="urn:schemas-microsoft-com:vml" xmlns:wp="http://schemas.openxmlformats.org/drawingml/2006/wordprocessingDrawing" xmlns:w10="urn:schemas-microsoft-com:office:word" xmlns:w="http://schemas.openxmlformats.org/wordprocessingml/2006/main" xmlns:wne="http://schemas.microsoft.com/office/word/2006/wordml">
-  <w:endnote w:type="separator" w:id="0">
+<w:endnotes xmlns:wpc="http://schemas.microsoft.com/office/word/2010/wordprocessingCanvas" xmlns:mc="http://schemas.openxmlformats.org/markup-compatibility/2006" xmlns:o="urn:schemas-microsoft-com:office:office" xmlns:r="http://schemas.openxmlformats.org/officeDocument/2006/relationships" xmlns:m="http://schemas.openxmlformats.org/officeDocument/2006/math" xmlns:v="urn:schemas-microsoft-com:vml" xmlns:wp14="http://schemas.microsoft.com/office/word/2010/wordprocessingDrawing" xmlns:wp="http://schemas.openxmlformats.org/drawingml/2006/wordprocessingDrawing" xmlns:w10="urn:schemas-microsoft-com:office:word" xmlns:w="http://schemas.openxmlformats.org/wordprocessingml/2006/main" xmlns:w14="http://schemas.microsoft.com/office/word/2010/wordml" xmlns:w15="http://schemas.microsoft.com/office/word/2012/wordml" xmlns:wpg="http://schemas.microsoft.com/office/word/2010/wordprocessingGroup" xmlns:wpi="http://schemas.microsoft.com/office/word/2010/wordprocessingInk" xmlns:wne="http://schemas.microsoft.com/office/word/2006/wordml" xmlns:wps="http://schemas.microsoft.com/office/word/2010/wordprocessingShape" mc:Ignorable="w14 w15 wp14">
+  <w:endnote w:type="separator" w:id="-1">
     <w:p>
       <w:r>
         <w:separator/>
       </w:r>
     </w:p>
   </w:endnote>
-  <w:endnote w:type="continuationSeparator" w:id="1">
+  <w:endnote w:type="continuationSeparator" w:id="0">
     <w:p>
       <w:r>
         <w:continuationSeparator/>
@@ -1504,7 +1476,7 @@
 </file>
 
 <file path=word/footer1.xml><?xml version="1.0" encoding="utf-8"?>
-<w:ftr xmlns:ve="http://schemas.openxmlformats.org/markup-compatibility/2006" xmlns:o="urn:schemas-microsoft-com:office:office" xmlns:r="http://schemas.openxmlformats.org/officeDocument/2006/relationships" xmlns:m="http://schemas.openxmlformats.org/officeDocument/2006/math" xmlns:v="urn:schemas-microsoft-com:vml" xmlns:wp="http://schemas.openxmlformats.org/drawingml/2006/wordprocessingDrawing" xmlns:w10="urn:schemas-microsoft-com:office:word" xmlns:w="http://schemas.openxmlformats.org/wordprocessingml/2006/main" xmlns:wne="http://schemas.microsoft.com/office/word/2006/wordml">
+<w:ftr xmlns:wpc="http://schemas.microsoft.com/office/word/2010/wordprocessingCanvas" xmlns:mc="http://schemas.openxmlformats.org/markup-compatibility/2006" xmlns:o="urn:schemas-microsoft-com:office:office" xmlns:r="http://schemas.openxmlformats.org/officeDocument/2006/relationships" xmlns:m="http://schemas.openxmlformats.org/officeDocument/2006/math" xmlns:v="urn:schemas-microsoft-com:vml" xmlns:wp14="http://schemas.microsoft.com/office/word/2010/wordprocessingDrawing" xmlns:wp="http://schemas.openxmlformats.org/drawingml/2006/wordprocessingDrawing" xmlns:w10="urn:schemas-microsoft-com:office:word" xmlns:w="http://schemas.openxmlformats.org/wordprocessingml/2006/main" xmlns:w14="http://schemas.microsoft.com/office/word/2010/wordml" xmlns:w15="http://schemas.microsoft.com/office/word/2012/wordml" xmlns:wpg="http://schemas.microsoft.com/office/word/2010/wordprocessingGroup" xmlns:wpi="http://schemas.microsoft.com/office/word/2010/wordprocessingInk" xmlns:wne="http://schemas.microsoft.com/office/word/2006/wordml" xmlns:wps="http://schemas.microsoft.com/office/word/2010/wordprocessingShape" mc:Ignorable="w14 w15 wp14">
   <w:p>
     <w:pPr>
       <w:pStyle w:val="Rodap"/>
@@ -1542,7 +1514,7 @@
 </file>
 
 <file path=word/footer2.xml><?xml version="1.0" encoding="utf-8"?>
-<w:ftr xmlns:ve="http://schemas.openxmlformats.org/markup-compatibility/2006" xmlns:o="urn:schemas-microsoft-com:office:office" xmlns:r="http://schemas.openxmlformats.org/officeDocument/2006/relationships" xmlns:m="http://schemas.openxmlformats.org/officeDocument/2006/math" xmlns:v="urn:schemas-microsoft-com:vml" xmlns:wp="http://schemas.openxmlformats.org/drawingml/2006/wordprocessingDrawing" xmlns:w10="urn:schemas-microsoft-com:office:word" xmlns:w="http://schemas.openxmlformats.org/wordprocessingml/2006/main" xmlns:wne="http://schemas.microsoft.com/office/word/2006/wordml">
+<w:ftr xmlns:wpc="http://schemas.microsoft.com/office/word/2010/wordprocessingCanvas" xmlns:mc="http://schemas.openxmlformats.org/markup-compatibility/2006" xmlns:o="urn:schemas-microsoft-com:office:office" xmlns:r="http://schemas.openxmlformats.org/officeDocument/2006/relationships" xmlns:m="http://schemas.openxmlformats.org/officeDocument/2006/math" xmlns:v="urn:schemas-microsoft-com:vml" xmlns:wp14="http://schemas.microsoft.com/office/word/2010/wordprocessingDrawing" xmlns:wp="http://schemas.openxmlformats.org/drawingml/2006/wordprocessingDrawing" xmlns:w10="urn:schemas-microsoft-com:office:word" xmlns:w="http://schemas.openxmlformats.org/wordprocessingml/2006/main" xmlns:w14="http://schemas.microsoft.com/office/word/2010/wordml" xmlns:w15="http://schemas.microsoft.com/office/word/2012/wordml" xmlns:wpg="http://schemas.microsoft.com/office/word/2010/wordprocessingGroup" xmlns:wpi="http://schemas.microsoft.com/office/word/2010/wordprocessingInk" xmlns:wne="http://schemas.microsoft.com/office/word/2006/wordml" xmlns:wps="http://schemas.microsoft.com/office/word/2010/wordprocessingShape" mc:Ignorable="w14 w15 wp14">
   <w:p>
     <w:pPr>
       <w:pStyle w:val="Rodap"/>
@@ -1637,15 +1609,15 @@
 </file>
 
 <file path=word/footnotes.xml><?xml version="1.0" encoding="utf-8"?>
-<w:footnotes xmlns:ve="http://schemas.openxmlformats.org/markup-compatibility/2006" xmlns:o="urn:schemas-microsoft-com:office:office" xmlns:r="http://schemas.openxmlformats.org/officeDocument/2006/relationships" xmlns:m="http://schemas.openxmlformats.org/officeDocument/2006/math" xmlns:v="urn:schemas-microsoft-com:vml" xmlns:wp="http://schemas.openxmlformats.org/drawingml/2006/wordprocessingDrawing" xmlns:w10="urn:schemas-microsoft-com:office:word" xmlns:w="http://schemas.openxmlformats.org/wordprocessingml/2006/main" xmlns:wne="http://schemas.microsoft.com/office/word/2006/wordml">
-  <w:footnote w:type="separator" w:id="0">
+<w:footnotes xmlns:wpc="http://schemas.microsoft.com/office/word/2010/wordprocessingCanvas" xmlns:mc="http://schemas.openxmlformats.org/markup-compatibility/2006" xmlns:o="urn:schemas-microsoft-com:office:office" xmlns:r="http://schemas.openxmlformats.org/officeDocument/2006/relationships" xmlns:m="http://schemas.openxmlformats.org/officeDocument/2006/math" xmlns:v="urn:schemas-microsoft-com:vml" xmlns:wp14="http://schemas.microsoft.com/office/word/2010/wordprocessingDrawing" xmlns:wp="http://schemas.openxmlformats.org/drawingml/2006/wordprocessingDrawing" xmlns:w10="urn:schemas-microsoft-com:office:word" xmlns:w="http://schemas.openxmlformats.org/wordprocessingml/2006/main" xmlns:w14="http://schemas.microsoft.com/office/word/2010/wordml" xmlns:w15="http://schemas.microsoft.com/office/word/2012/wordml" xmlns:wpg="http://schemas.microsoft.com/office/word/2010/wordprocessingGroup" xmlns:wpi="http://schemas.microsoft.com/office/word/2010/wordprocessingInk" xmlns:wne="http://schemas.microsoft.com/office/word/2006/wordml" xmlns:wps="http://schemas.microsoft.com/office/word/2010/wordprocessingShape" mc:Ignorable="w14 w15 wp14">
+  <w:footnote w:type="separator" w:id="-1">
     <w:p>
       <w:r>
         <w:separator/>
       </w:r>
     </w:p>
   </w:footnote>
-  <w:footnote w:type="continuationSeparator" w:id="1">
+  <w:footnote w:type="continuationSeparator" w:id="0">
     <w:p>
       <w:r>
         <w:continuationSeparator/>
@@ -1656,7 +1628,7 @@
 </file>
 
 <file path=word/header1.xml><?xml version="1.0" encoding="utf-8"?>
-<w:hdr xmlns:ve="http://schemas.openxmlformats.org/markup-compatibility/2006" xmlns:o="urn:schemas-microsoft-com:office:office" xmlns:r="http://schemas.openxmlformats.org/officeDocument/2006/relationships" xmlns:m="http://schemas.openxmlformats.org/officeDocument/2006/math" xmlns:v="urn:schemas-microsoft-com:vml" xmlns:wp="http://schemas.openxmlformats.org/drawingml/2006/wordprocessingDrawing" xmlns:w10="urn:schemas-microsoft-com:office:word" xmlns:w="http://schemas.openxmlformats.org/wordprocessingml/2006/main" xmlns:wne="http://schemas.microsoft.com/office/word/2006/wordml">
+<w:hdr xmlns:wpc="http://schemas.microsoft.com/office/word/2010/wordprocessingCanvas" xmlns:mc="http://schemas.openxmlformats.org/markup-compatibility/2006" xmlns:o="urn:schemas-microsoft-com:office:office" xmlns:r="http://schemas.openxmlformats.org/officeDocument/2006/relationships" xmlns:m="http://schemas.openxmlformats.org/officeDocument/2006/math" xmlns:v="urn:schemas-microsoft-com:vml" xmlns:wp14="http://schemas.microsoft.com/office/word/2010/wordprocessingDrawing" xmlns:wp="http://schemas.openxmlformats.org/drawingml/2006/wordprocessingDrawing" xmlns:w10="urn:schemas-microsoft-com:office:word" xmlns:w="http://schemas.openxmlformats.org/wordprocessingml/2006/main" xmlns:w14="http://schemas.microsoft.com/office/word/2010/wordml" xmlns:w15="http://schemas.microsoft.com/office/word/2012/wordml" xmlns:wpg="http://schemas.microsoft.com/office/word/2010/wordprocessingGroup" xmlns:wpi="http://schemas.microsoft.com/office/word/2010/wordprocessingInk" xmlns:wne="http://schemas.microsoft.com/office/word/2006/wordml" xmlns:wps="http://schemas.microsoft.com/office/word/2010/wordprocessingShape" mc:Ignorable="w14 w15 wp14">
   <w:tbl>
     <w:tblPr>
       <w:tblW w:w="0" w:type="auto"/>
@@ -1669,19 +1641,13 @@
         <w:insideV w:val="single" w:sz="6" w:space="0" w:color="auto"/>
       </w:tblBorders>
       <w:tblLayout w:type="fixed"/>
-      <w:tblLook w:val="0000"/>
+      <w:tblLook w:val="0000" w:firstRow="0" w:lastRow="0" w:firstColumn="0" w:lastColumn="0" w:noHBand="0" w:noVBand="0"/>
     </w:tblPr>
     <w:tblGrid>
       <w:gridCol w:w="6379"/>
       <w:gridCol w:w="3179"/>
     </w:tblGrid>
     <w:tr>
-      <w:tblPrEx>
-        <w:tblCellMar>
-          <w:top w:w="0" w:type="dxa"/>
-          <w:bottom w:w="0" w:type="dxa"/>
-        </w:tblCellMar>
-      </w:tblPrEx>
       <w:tc>
         <w:tcPr>
           <w:tcW w:w="6379" w:type="dxa"/>
@@ -1729,12 +1695,6 @@
       </w:tc>
     </w:tr>
     <w:tr>
-      <w:tblPrEx>
-        <w:tblCellMar>
-          <w:top w:w="0" w:type="dxa"/>
-          <w:bottom w:w="0" w:type="dxa"/>
-        </w:tblCellMar>
-      </w:tblPrEx>
       <w:tc>
         <w:tcPr>
           <w:tcW w:w="6379" w:type="dxa"/>
@@ -1772,8 +1732,8 @@
 </file>
 
 <file path=word/numbering.xml><?xml version="1.0" encoding="utf-8"?>
-<w:numbering xmlns:ve="http://schemas.openxmlformats.org/markup-compatibility/2006" xmlns:o="urn:schemas-microsoft-com:office:office" xmlns:r="http://schemas.openxmlformats.org/officeDocument/2006/relationships" xmlns:m="http://schemas.openxmlformats.org/officeDocument/2006/math" xmlns:v="urn:schemas-microsoft-com:vml" xmlns:wp="http://schemas.openxmlformats.org/drawingml/2006/wordprocessingDrawing" xmlns:w10="urn:schemas-microsoft-com:office:word" xmlns:w="http://schemas.openxmlformats.org/wordprocessingml/2006/main" xmlns:wne="http://schemas.microsoft.com/office/word/2006/wordml">
-  <w:abstractNum w:abstractNumId="0">
+<w:numbering xmlns:wpc="http://schemas.microsoft.com/office/word/2010/wordprocessingCanvas" xmlns:mc="http://schemas.openxmlformats.org/markup-compatibility/2006" xmlns:o="urn:schemas-microsoft-com:office:office" xmlns:r="http://schemas.openxmlformats.org/officeDocument/2006/relationships" xmlns:m="http://schemas.openxmlformats.org/officeDocument/2006/math" xmlns:v="urn:schemas-microsoft-com:vml" xmlns:wp14="http://schemas.microsoft.com/office/word/2010/wordprocessingDrawing" xmlns:wp="http://schemas.openxmlformats.org/drawingml/2006/wordprocessingDrawing" xmlns:w10="urn:schemas-microsoft-com:office:word" xmlns:w="http://schemas.openxmlformats.org/wordprocessingml/2006/main" xmlns:w14="http://schemas.microsoft.com/office/word/2010/wordml" xmlns:w15="http://schemas.microsoft.com/office/word/2012/wordml" xmlns:wpg="http://schemas.microsoft.com/office/word/2010/wordprocessingGroup" xmlns:wpi="http://schemas.microsoft.com/office/word/2010/wordprocessingInk" xmlns:wne="http://schemas.microsoft.com/office/word/2006/wordml" xmlns:wps="http://schemas.microsoft.com/office/word/2010/wordprocessingShape" mc:Ignorable="w14 w15 wp14">
+  <w:abstractNum w:abstractNumId="0" w15:restartNumberingAfterBreak="0">
     <w:nsid w:val="04310E36"/>
     <w:multiLevelType w:val="hybridMultilevel"/>
     <w:tmpl w:val="C908D60A"/>
@@ -1913,7 +1873,7 @@
       </w:rPr>
     </w:lvl>
   </w:abstractNum>
-  <w:abstractNum w:abstractNumId="1">
+  <w:abstractNum w:abstractNumId="1" w15:restartNumberingAfterBreak="0">
     <w:nsid w:val="049E547F"/>
     <w:multiLevelType w:val="hybridMultilevel"/>
     <w:tmpl w:val="8FB208E0"/>
@@ -2054,7 +2014,7 @@
       </w:rPr>
     </w:lvl>
   </w:abstractNum>
-  <w:abstractNum w:abstractNumId="2">
+  <w:abstractNum w:abstractNumId="2" w15:restartNumberingAfterBreak="0">
     <w:nsid w:val="05CC0480"/>
     <w:multiLevelType w:val="hybridMultilevel"/>
     <w:tmpl w:val="BE50941A"/>
@@ -2194,7 +2154,7 @@
       </w:rPr>
     </w:lvl>
   </w:abstractNum>
-  <w:abstractNum w:abstractNumId="3">
+  <w:abstractNum w:abstractNumId="3" w15:restartNumberingAfterBreak="0">
     <w:nsid w:val="17A55B85"/>
     <w:multiLevelType w:val="hybridMultilevel"/>
     <w:tmpl w:val="8D1842D6"/>
@@ -2343,7 +2303,7 @@
       </w:rPr>
     </w:lvl>
   </w:abstractNum>
-  <w:abstractNum w:abstractNumId="4">
+  <w:abstractNum w:abstractNumId="4" w15:restartNumberingAfterBreak="0">
     <w:nsid w:val="18204513"/>
     <w:multiLevelType w:val="hybridMultilevel"/>
     <w:tmpl w:val="52C23DEC"/>
@@ -2483,7 +2443,7 @@
       </w:rPr>
     </w:lvl>
   </w:abstractNum>
-  <w:abstractNum w:abstractNumId="5">
+  <w:abstractNum w:abstractNumId="5" w15:restartNumberingAfterBreak="0">
     <w:nsid w:val="23373AEC"/>
     <w:multiLevelType w:val="hybridMultilevel"/>
     <w:tmpl w:val="4E7E8CD8"/>
@@ -2623,7 +2583,7 @@
       </w:rPr>
     </w:lvl>
   </w:abstractNum>
-  <w:abstractNum w:abstractNumId="6">
+  <w:abstractNum w:abstractNumId="6" w15:restartNumberingAfterBreak="0">
     <w:nsid w:val="24F1788D"/>
     <w:multiLevelType w:val="hybridMultilevel"/>
     <w:tmpl w:val="0066A2B0"/>
@@ -2763,7 +2723,7 @@
       </w:rPr>
     </w:lvl>
   </w:abstractNum>
-  <w:abstractNum w:abstractNumId="7">
+  <w:abstractNum w:abstractNumId="7" w15:restartNumberingAfterBreak="0">
     <w:nsid w:val="26361CF2"/>
     <w:multiLevelType w:val="hybridMultilevel"/>
     <w:tmpl w:val="FAFE6C56"/>
@@ -2879,7 +2839,7 @@
       </w:pPr>
     </w:lvl>
   </w:abstractNum>
-  <w:abstractNum w:abstractNumId="8">
+  <w:abstractNum w:abstractNumId="8" w15:restartNumberingAfterBreak="0">
     <w:nsid w:val="27094DC7"/>
     <w:multiLevelType w:val="singleLevel"/>
     <w:tmpl w:val="B982229E"/>
@@ -2898,7 +2858,7 @@
       </w:rPr>
     </w:lvl>
   </w:abstractNum>
-  <w:abstractNum w:abstractNumId="9">
+  <w:abstractNum w:abstractNumId="9" w15:restartNumberingAfterBreak="0">
     <w:nsid w:val="291963EA"/>
     <w:multiLevelType w:val="hybridMultilevel"/>
     <w:tmpl w:val="BED0A518"/>
@@ -3011,7 +2971,7 @@
       </w:pPr>
     </w:lvl>
   </w:abstractNum>
-  <w:abstractNum w:abstractNumId="10">
+  <w:abstractNum w:abstractNumId="10" w15:restartNumberingAfterBreak="0">
     <w:nsid w:val="3A7965B8"/>
     <w:multiLevelType w:val="singleLevel"/>
     <w:tmpl w:val="2F265148"/>
@@ -3029,7 +2989,7 @@
       </w:pPr>
     </w:lvl>
   </w:abstractNum>
-  <w:abstractNum w:abstractNumId="11">
+  <w:abstractNum w:abstractNumId="11" w15:restartNumberingAfterBreak="0">
     <w:nsid w:val="40071A31"/>
     <w:multiLevelType w:val="singleLevel"/>
     <w:tmpl w:val="B39CD984"/>
@@ -3050,7 +3010,7 @@
       </w:rPr>
     </w:lvl>
   </w:abstractNum>
-  <w:abstractNum w:abstractNumId="12">
+  <w:abstractNum w:abstractNumId="12" w15:restartNumberingAfterBreak="0">
     <w:nsid w:val="44E54C59"/>
     <w:multiLevelType w:val="hybridMultilevel"/>
     <w:tmpl w:val="8B408572"/>
@@ -3190,7 +3150,7 @@
       </w:rPr>
     </w:lvl>
   </w:abstractNum>
-  <w:abstractNum w:abstractNumId="13">
+  <w:abstractNum w:abstractNumId="13" w15:restartNumberingAfterBreak="0">
     <w:nsid w:val="4AC53748"/>
     <w:multiLevelType w:val="singleLevel"/>
     <w:tmpl w:val="1BBC797C"/>
@@ -3211,7 +3171,7 @@
       </w:rPr>
     </w:lvl>
   </w:abstractNum>
-  <w:abstractNum w:abstractNumId="14">
+  <w:abstractNum w:abstractNumId="14" w15:restartNumberingAfterBreak="0">
     <w:nsid w:val="54964F60"/>
     <w:multiLevelType w:val="hybridMultilevel"/>
     <w:tmpl w:val="CB1098A2"/>
@@ -3324,7 +3284,7 @@
       </w:pPr>
     </w:lvl>
   </w:abstractNum>
-  <w:abstractNum w:abstractNumId="15">
+  <w:abstractNum w:abstractNumId="15" w15:restartNumberingAfterBreak="0">
     <w:nsid w:val="568F7C63"/>
     <w:multiLevelType w:val="hybridMultilevel"/>
     <w:tmpl w:val="CBDADF12"/>
@@ -3466,7 +3426,7 @@
       </w:rPr>
     </w:lvl>
   </w:abstractNum>
-  <w:abstractNum w:abstractNumId="16">
+  <w:abstractNum w:abstractNumId="16" w15:restartNumberingAfterBreak="0">
     <w:nsid w:val="5B395403"/>
     <w:multiLevelType w:val="hybridMultilevel"/>
     <w:tmpl w:val="ACC48B36"/>
@@ -3582,7 +3542,7 @@
       </w:pPr>
     </w:lvl>
   </w:abstractNum>
-  <w:abstractNum w:abstractNumId="17">
+  <w:abstractNum w:abstractNumId="17" w15:restartNumberingAfterBreak="0">
     <w:nsid w:val="5C1B4F23"/>
     <w:multiLevelType w:val="singleLevel"/>
     <w:tmpl w:val="FD1471C0"/>
@@ -3607,7 +3567,7 @@
       </w:rPr>
     </w:lvl>
   </w:abstractNum>
-  <w:abstractNum w:abstractNumId="18">
+  <w:abstractNum w:abstractNumId="18" w15:restartNumberingAfterBreak="0">
     <w:nsid w:val="5CA03658"/>
     <w:multiLevelType w:val="hybridMultilevel"/>
     <w:tmpl w:val="05560240"/>
@@ -3747,7 +3707,7 @@
       </w:rPr>
     </w:lvl>
   </w:abstractNum>
-  <w:abstractNum w:abstractNumId="19">
+  <w:abstractNum w:abstractNumId="19" w15:restartNumberingAfterBreak="0">
     <w:nsid w:val="61536E75"/>
     <w:multiLevelType w:val="hybridMultilevel"/>
     <w:tmpl w:val="97729E14"/>
@@ -3887,7 +3847,7 @@
       </w:rPr>
     </w:lvl>
   </w:abstractNum>
-  <w:abstractNum w:abstractNumId="20">
+  <w:abstractNum w:abstractNumId="20" w15:restartNumberingAfterBreak="0">
     <w:nsid w:val="67A903E2"/>
     <w:multiLevelType w:val="hybridMultilevel"/>
     <w:tmpl w:val="6A26A290"/>
@@ -4028,7 +3988,7 @@
       </w:rPr>
     </w:lvl>
   </w:abstractNum>
-  <w:abstractNum w:abstractNumId="21">
+  <w:abstractNum w:abstractNumId="21" w15:restartNumberingAfterBreak="0">
     <w:nsid w:val="6A3C46E8"/>
     <w:multiLevelType w:val="hybridMultilevel"/>
     <w:tmpl w:val="E74295F6"/>
@@ -4141,7 +4101,7 @@
       </w:pPr>
     </w:lvl>
   </w:abstractNum>
-  <w:abstractNum w:abstractNumId="22">
+  <w:abstractNum w:abstractNumId="22" w15:restartNumberingAfterBreak="0">
     <w:nsid w:val="6A417BF2"/>
     <w:multiLevelType w:val="hybridMultilevel"/>
     <w:tmpl w:val="79B22646"/>
@@ -4260,7 +4220,7 @@
       </w:pPr>
     </w:lvl>
   </w:abstractNum>
-  <w:abstractNum w:abstractNumId="23">
+  <w:abstractNum w:abstractNumId="23" w15:restartNumberingAfterBreak="0">
     <w:nsid w:val="6D9B1DF6"/>
     <w:multiLevelType w:val="hybridMultilevel"/>
     <w:tmpl w:val="39F6E6B2"/>
@@ -4379,7 +4339,7 @@
       </w:pPr>
     </w:lvl>
   </w:abstractNum>
-  <w:abstractNum w:abstractNumId="24">
+  <w:abstractNum w:abstractNumId="24" w15:restartNumberingAfterBreak="0">
     <w:nsid w:val="72864362"/>
     <w:multiLevelType w:val="hybridMultilevel"/>
     <w:tmpl w:val="75C2380E"/>
@@ -4519,7 +4479,7 @@
       </w:rPr>
     </w:lvl>
   </w:abstractNum>
-  <w:abstractNum w:abstractNumId="25">
+  <w:abstractNum w:abstractNumId="25" w15:restartNumberingAfterBreak="0">
     <w:nsid w:val="733D48AD"/>
     <w:multiLevelType w:val="hybridMultilevel"/>
     <w:tmpl w:val="9A60CCEE"/>
@@ -4632,7 +4592,7 @@
       </w:pPr>
     </w:lvl>
   </w:abstractNum>
-  <w:abstractNum w:abstractNumId="26">
+  <w:abstractNum w:abstractNumId="26" w15:restartNumberingAfterBreak="0">
     <w:nsid w:val="771D5D70"/>
     <w:multiLevelType w:val="hybridMultilevel"/>
     <w:tmpl w:val="D8CCBFA4"/>
@@ -4772,7 +4732,7 @@
       </w:rPr>
     </w:lvl>
   </w:abstractNum>
-  <w:abstractNum w:abstractNumId="27">
+  <w:abstractNum w:abstractNumId="27" w15:restartNumberingAfterBreak="0">
     <w:nsid w:val="7FF22ED4"/>
     <w:multiLevelType w:val="hybridMultilevel"/>
     <w:tmpl w:val="603E9AE0"/>
@@ -5034,7 +4994,7 @@
 </file>
 
 <file path=word/styles.xml><?xml version="1.0" encoding="utf-8"?>
-<w:styles xmlns:r="http://schemas.openxmlformats.org/officeDocument/2006/relationships" xmlns:w="http://schemas.openxmlformats.org/wordprocessingml/2006/main">
+<w:styles xmlns:mc="http://schemas.openxmlformats.org/markup-compatibility/2006" xmlns:r="http://schemas.openxmlformats.org/officeDocument/2006/relationships" xmlns:w="http://schemas.openxmlformats.org/wordprocessingml/2006/main" xmlns:w14="http://schemas.microsoft.com/office/word/2010/wordml" xmlns:w15="http://schemas.microsoft.com/office/word/2012/wordml" mc:Ignorable="w14 w15">
   <w:docDefaults>
     <w:rPrDefault>
       <w:rPr>
@@ -5044,7 +5004,7 @@
     </w:rPrDefault>
     <w:pPrDefault/>
   </w:docDefaults>
-  <w:latentStyles w:defLockedState="0" w:defUIPriority="0" w:defSemiHidden="0" w:defUnhideWhenUsed="0" w:defQFormat="0" w:count="267">
+  <w:latentStyles w:defLockedState="0" w:defUIPriority="0" w:defSemiHidden="0" w:defUnhideWhenUsed="0" w:defQFormat="0" w:count="371">
     <w:lsdException w:name="Normal" w:qFormat="1"/>
     <w:lsdException w:name="heading 1" w:qFormat="1"/>
     <w:lsdException w:name="heading 2" w:semiHidden="1" w:unhideWhenUsed="1" w:qFormat="1"/>
@@ -5055,11 +5015,145 @@
     <w:lsdException w:name="heading 7" w:semiHidden="1" w:unhideWhenUsed="1" w:qFormat="1"/>
     <w:lsdException w:name="heading 8" w:semiHidden="1" w:unhideWhenUsed="1" w:qFormat="1"/>
     <w:lsdException w:name="heading 9" w:semiHidden="1" w:unhideWhenUsed="1" w:qFormat="1"/>
+    <w:lsdException w:name="index 1" w:semiHidden="1" w:unhideWhenUsed="1"/>
+    <w:lsdException w:name="index 2" w:semiHidden="1" w:unhideWhenUsed="1"/>
+    <w:lsdException w:name="index 3" w:semiHidden="1" w:unhideWhenUsed="1"/>
+    <w:lsdException w:name="index 4" w:semiHidden="1" w:unhideWhenUsed="1"/>
+    <w:lsdException w:name="index 5" w:semiHidden="1" w:unhideWhenUsed="1"/>
+    <w:lsdException w:name="index 6" w:semiHidden="1" w:unhideWhenUsed="1"/>
+    <w:lsdException w:name="index 7" w:semiHidden="1" w:unhideWhenUsed="1"/>
+    <w:lsdException w:name="index 8" w:semiHidden="1" w:unhideWhenUsed="1"/>
+    <w:lsdException w:name="index 9" w:semiHidden="1" w:unhideWhenUsed="1"/>
+    <w:lsdException w:name="toc 1" w:semiHidden="1" w:unhideWhenUsed="1"/>
+    <w:lsdException w:name="toc 2" w:semiHidden="1" w:unhideWhenUsed="1"/>
+    <w:lsdException w:name="toc 3" w:semiHidden="1" w:unhideWhenUsed="1"/>
+    <w:lsdException w:name="toc 4" w:semiHidden="1" w:unhideWhenUsed="1"/>
+    <w:lsdException w:name="toc 5" w:semiHidden="1" w:unhideWhenUsed="1"/>
+    <w:lsdException w:name="toc 6" w:semiHidden="1" w:unhideWhenUsed="1"/>
+    <w:lsdException w:name="toc 7" w:semiHidden="1" w:unhideWhenUsed="1"/>
+    <w:lsdException w:name="toc 8" w:semiHidden="1" w:unhideWhenUsed="1"/>
+    <w:lsdException w:name="toc 9" w:semiHidden="1" w:unhideWhenUsed="1"/>
+    <w:lsdException w:name="Normal Indent" w:semiHidden="1" w:unhideWhenUsed="1"/>
+    <w:lsdException w:name="footnote text" w:semiHidden="1" w:unhideWhenUsed="1"/>
+    <w:lsdException w:name="annotation text" w:semiHidden="1" w:unhideWhenUsed="1"/>
+    <w:lsdException w:name="header" w:semiHidden="1" w:unhideWhenUsed="1"/>
+    <w:lsdException w:name="footer" w:semiHidden="1" w:unhideWhenUsed="1"/>
+    <w:lsdException w:name="index heading" w:semiHidden="1" w:unhideWhenUsed="1"/>
     <w:lsdException w:name="caption" w:semiHidden="1" w:unhideWhenUsed="1" w:qFormat="1"/>
+    <w:lsdException w:name="table of figures" w:semiHidden="1" w:unhideWhenUsed="1"/>
+    <w:lsdException w:name="envelope address" w:semiHidden="1" w:unhideWhenUsed="1"/>
+    <w:lsdException w:name="envelope return" w:semiHidden="1" w:unhideWhenUsed="1"/>
+    <w:lsdException w:name="footnote reference" w:semiHidden="1" w:unhideWhenUsed="1"/>
+    <w:lsdException w:name="annotation reference" w:semiHidden="1" w:unhideWhenUsed="1"/>
+    <w:lsdException w:name="line number" w:semiHidden="1" w:unhideWhenUsed="1"/>
+    <w:lsdException w:name="page number" w:semiHidden="1" w:unhideWhenUsed="1"/>
+    <w:lsdException w:name="endnote reference" w:semiHidden="1" w:unhideWhenUsed="1"/>
+    <w:lsdException w:name="endnote text" w:semiHidden="1" w:unhideWhenUsed="1"/>
+    <w:lsdException w:name="table of authorities" w:semiHidden="1" w:unhideWhenUsed="1"/>
+    <w:lsdException w:name="macro" w:semiHidden="1" w:unhideWhenUsed="1"/>
+    <w:lsdException w:name="toa heading" w:semiHidden="1" w:unhideWhenUsed="1"/>
+    <w:lsdException w:name="List" w:semiHidden="1" w:unhideWhenUsed="1"/>
+    <w:lsdException w:name="List Bullet" w:semiHidden="1" w:unhideWhenUsed="1"/>
+    <w:lsdException w:name="List 2" w:semiHidden="1" w:unhideWhenUsed="1"/>
+    <w:lsdException w:name="List 3" w:semiHidden="1" w:unhideWhenUsed="1"/>
+    <w:lsdException w:name="List Bullet 2" w:semiHidden="1" w:unhideWhenUsed="1"/>
+    <w:lsdException w:name="List Bullet 3" w:semiHidden="1" w:unhideWhenUsed="1"/>
+    <w:lsdException w:name="List Bullet 4" w:semiHidden="1" w:unhideWhenUsed="1"/>
+    <w:lsdException w:name="List Bullet 5" w:semiHidden="1" w:unhideWhenUsed="1"/>
+    <w:lsdException w:name="List Number 2" w:semiHidden="1" w:unhideWhenUsed="1"/>
+    <w:lsdException w:name="List Number 3" w:semiHidden="1" w:unhideWhenUsed="1"/>
+    <w:lsdException w:name="List Number 4" w:semiHidden="1" w:unhideWhenUsed="1"/>
+    <w:lsdException w:name="List Number 5" w:semiHidden="1" w:unhideWhenUsed="1"/>
     <w:lsdException w:name="Title" w:qFormat="1"/>
+    <w:lsdException w:name="Closing" w:semiHidden="1" w:unhideWhenUsed="1"/>
+    <w:lsdException w:name="Signature" w:semiHidden="1" w:unhideWhenUsed="1"/>
+    <w:lsdException w:name="Default Paragraph Font" w:semiHidden="1" w:unhideWhenUsed="1"/>
+    <w:lsdException w:name="Body Text" w:semiHidden="1" w:unhideWhenUsed="1"/>
+    <w:lsdException w:name="Body Text Indent" w:semiHidden="1" w:unhideWhenUsed="1"/>
+    <w:lsdException w:name="List Continue" w:semiHidden="1" w:unhideWhenUsed="1"/>
+    <w:lsdException w:name="List Continue 2" w:semiHidden="1" w:unhideWhenUsed="1"/>
+    <w:lsdException w:name="List Continue 3" w:semiHidden="1" w:unhideWhenUsed="1"/>
+    <w:lsdException w:name="List Continue 4" w:semiHidden="1" w:unhideWhenUsed="1"/>
+    <w:lsdException w:name="List Continue 5" w:semiHidden="1" w:unhideWhenUsed="1"/>
+    <w:lsdException w:name="Message Header" w:semiHidden="1" w:unhideWhenUsed="1"/>
     <w:lsdException w:name="Subtitle" w:qFormat="1"/>
+    <w:lsdException w:name="Body Text First Indent 2" w:semiHidden="1" w:unhideWhenUsed="1"/>
+    <w:lsdException w:name="Note Heading" w:semiHidden="1" w:unhideWhenUsed="1"/>
+    <w:lsdException w:name="Body Text 2" w:semiHidden="1" w:unhideWhenUsed="1"/>
+    <w:lsdException w:name="Body Text 3" w:semiHidden="1" w:unhideWhenUsed="1"/>
+    <w:lsdException w:name="Body Text Indent 2" w:semiHidden="1" w:unhideWhenUsed="1"/>
+    <w:lsdException w:name="Body Text Indent 3" w:semiHidden="1" w:unhideWhenUsed="1"/>
+    <w:lsdException w:name="Block Text" w:semiHidden="1" w:unhideWhenUsed="1"/>
+    <w:lsdException w:name="Hyperlink" w:semiHidden="1" w:unhideWhenUsed="1"/>
+    <w:lsdException w:name="FollowedHyperlink" w:semiHidden="1" w:unhideWhenUsed="1"/>
     <w:lsdException w:name="Strong" w:qFormat="1"/>
     <w:lsdException w:name="Emphasis" w:qFormat="1"/>
+    <w:lsdException w:name="Document Map" w:semiHidden="1" w:unhideWhenUsed="1"/>
+    <w:lsdException w:name="Plain Text" w:semiHidden="1" w:unhideWhenUsed="1"/>
+    <w:lsdException w:name="E-mail Signature" w:semiHidden="1" w:unhideWhenUsed="1"/>
+    <w:lsdException w:name="HTML Top of Form" w:semiHidden="1" w:unhideWhenUsed="1"/>
+    <w:lsdException w:name="HTML Bottom of Form" w:semiHidden="1" w:unhideWhenUsed="1"/>
+    <w:lsdException w:name="Normal (Web)" w:semiHidden="1" w:unhideWhenUsed="1"/>
+    <w:lsdException w:name="HTML Acronym" w:semiHidden="1" w:unhideWhenUsed="1"/>
+    <w:lsdException w:name="HTML Address" w:semiHidden="1" w:unhideWhenUsed="1"/>
+    <w:lsdException w:name="HTML Cite" w:semiHidden="1" w:unhideWhenUsed="1"/>
+    <w:lsdException w:name="HTML Code" w:semiHidden="1" w:unhideWhenUsed="1"/>
+    <w:lsdException w:name="HTML Definition" w:semiHidden="1" w:unhideWhenUsed="1"/>
+    <w:lsdException w:name="HTML Keyboard" w:semiHidden="1" w:unhideWhenUsed="1"/>
+    <w:lsdException w:name="HTML Preformatted" w:semiHidden="1" w:unhideWhenUsed="1"/>
+    <w:lsdException w:name="HTML Sample" w:semiHidden="1" w:unhideWhenUsed="1"/>
+    <w:lsdException w:name="HTML Typewriter" w:semiHidden="1" w:unhideWhenUsed="1"/>
+    <w:lsdException w:name="HTML Variable" w:semiHidden="1" w:unhideWhenUsed="1"/>
+    <w:lsdException w:name="Normal Table" w:semiHidden="1" w:unhideWhenUsed="1"/>
+    <w:lsdException w:name="annotation subject" w:semiHidden="1" w:unhideWhenUsed="1"/>
+    <w:lsdException w:name="No List" w:semiHidden="1" w:unhideWhenUsed="1"/>
+    <w:lsdException w:name="Outline List 1" w:semiHidden="1" w:unhideWhenUsed="1"/>
+    <w:lsdException w:name="Outline List 2" w:semiHidden="1" w:unhideWhenUsed="1"/>
+    <w:lsdException w:name="Outline List 3" w:semiHidden="1" w:unhideWhenUsed="1"/>
+    <w:lsdException w:name="Table Simple 1" w:semiHidden="1" w:unhideWhenUsed="1"/>
+    <w:lsdException w:name="Table Simple 2" w:semiHidden="1" w:unhideWhenUsed="1"/>
+    <w:lsdException w:name="Table Simple 3" w:semiHidden="1" w:unhideWhenUsed="1"/>
+    <w:lsdException w:name="Table Classic 1" w:semiHidden="1" w:unhideWhenUsed="1"/>
+    <w:lsdException w:name="Table Classic 2" w:semiHidden="1" w:unhideWhenUsed="1"/>
+    <w:lsdException w:name="Table Classic 3" w:semiHidden="1" w:unhideWhenUsed="1"/>
+    <w:lsdException w:name="Table Classic 4" w:semiHidden="1" w:unhideWhenUsed="1"/>
+    <w:lsdException w:name="Table Colorful 1" w:semiHidden="1" w:unhideWhenUsed="1"/>
+    <w:lsdException w:name="Table Colorful 2" w:semiHidden="1" w:unhideWhenUsed="1"/>
+    <w:lsdException w:name="Table Colorful 3" w:semiHidden="1" w:unhideWhenUsed="1"/>
+    <w:lsdException w:name="Table Columns 1" w:semiHidden="1" w:unhideWhenUsed="1"/>
+    <w:lsdException w:name="Table Columns 2" w:semiHidden="1" w:unhideWhenUsed="1"/>
+    <w:lsdException w:name="Table Columns 3" w:semiHidden="1" w:unhideWhenUsed="1"/>
+    <w:lsdException w:name="Table Columns 4" w:semiHidden="1" w:unhideWhenUsed="1"/>
+    <w:lsdException w:name="Table Columns 5" w:semiHidden="1" w:unhideWhenUsed="1"/>
+    <w:lsdException w:name="Table Grid 1" w:semiHidden="1" w:unhideWhenUsed="1"/>
+    <w:lsdException w:name="Table Grid 2" w:semiHidden="1" w:unhideWhenUsed="1"/>
+    <w:lsdException w:name="Table Grid 3" w:semiHidden="1" w:unhideWhenUsed="1"/>
+    <w:lsdException w:name="Table Grid 4" w:semiHidden="1" w:unhideWhenUsed="1"/>
+    <w:lsdException w:name="Table Grid 5" w:semiHidden="1" w:unhideWhenUsed="1"/>
+    <w:lsdException w:name="Table Grid 6" w:semiHidden="1" w:unhideWhenUsed="1"/>
+    <w:lsdException w:name="Table Grid 7" w:semiHidden="1" w:unhideWhenUsed="1"/>
+    <w:lsdException w:name="Table Grid 8" w:semiHidden="1" w:unhideWhenUsed="1"/>
+    <w:lsdException w:name="Table List 1" w:semiHidden="1" w:unhideWhenUsed="1"/>
+    <w:lsdException w:name="Table List 2" w:semiHidden="1" w:unhideWhenUsed="1"/>
+    <w:lsdException w:name="Table List 3" w:semiHidden="1" w:unhideWhenUsed="1"/>
+    <w:lsdException w:name="Table List 4" w:semiHidden="1" w:unhideWhenUsed="1"/>
+    <w:lsdException w:name="Table List 5" w:semiHidden="1" w:unhideWhenUsed="1"/>
+    <w:lsdException w:name="Table List 6" w:semiHidden="1" w:unhideWhenUsed="1"/>
+    <w:lsdException w:name="Table List 7" w:semiHidden="1" w:unhideWhenUsed="1"/>
+    <w:lsdException w:name="Table List 8" w:semiHidden="1" w:unhideWhenUsed="1"/>
+    <w:lsdException w:name="Table 3D effects 1" w:semiHidden="1" w:unhideWhenUsed="1"/>
+    <w:lsdException w:name="Table 3D effects 2" w:semiHidden="1" w:unhideWhenUsed="1"/>
+    <w:lsdException w:name="Table 3D effects 3" w:semiHidden="1" w:unhideWhenUsed="1"/>
+    <w:lsdException w:name="Table Contemporary" w:semiHidden="1" w:unhideWhenUsed="1"/>
+    <w:lsdException w:name="Table Elegant" w:semiHidden="1" w:unhideWhenUsed="1"/>
+    <w:lsdException w:name="Table Professional" w:semiHidden="1" w:unhideWhenUsed="1"/>
+    <w:lsdException w:name="Table Subtle 1" w:semiHidden="1" w:unhideWhenUsed="1"/>
+    <w:lsdException w:name="Table Subtle 2" w:semiHidden="1" w:unhideWhenUsed="1"/>
+    <w:lsdException w:name="Table Web 1" w:semiHidden="1" w:unhideWhenUsed="1"/>
+    <w:lsdException w:name="Table Web 2" w:semiHidden="1" w:unhideWhenUsed="1"/>
+    <w:lsdException w:name="Table Web 3" w:semiHidden="1" w:unhideWhenUsed="1"/>
+    <w:lsdException w:name="Balloon Text" w:semiHidden="1" w:unhideWhenUsed="1"/>
+    <w:lsdException w:name="Table Theme" w:semiHidden="1" w:unhideWhenUsed="1"/>
     <w:lsdException w:name="Placeholder Text" w:semiHidden="1" w:uiPriority="99"/>
     <w:lsdException w:name="No Spacing" w:uiPriority="1" w:qFormat="1"/>
     <w:lsdException w:name="Light Shading" w:uiPriority="60"/>
@@ -5171,6 +5265,110 @@
     <w:lsdException w:name="Book Title" w:uiPriority="33" w:qFormat="1"/>
     <w:lsdException w:name="Bibliography" w:semiHidden="1" w:uiPriority="37" w:unhideWhenUsed="1"/>
     <w:lsdException w:name="TOC Heading" w:semiHidden="1" w:uiPriority="39" w:unhideWhenUsed="1" w:qFormat="1"/>
+    <w:lsdException w:name="Plain Table 1" w:uiPriority="41"/>
+    <w:lsdException w:name="Plain Table 2" w:uiPriority="42"/>
+    <w:lsdException w:name="Plain Table 3" w:uiPriority="43"/>
+    <w:lsdException w:name="Plain Table 4" w:uiPriority="44"/>
+    <w:lsdException w:name="Plain Table 5" w:uiPriority="45"/>
+    <w:lsdException w:name="Grid Table Light" w:uiPriority="40"/>
+    <w:lsdException w:name="Grid Table 1 Light" w:uiPriority="46"/>
+    <w:lsdException w:name="Grid Table 2" w:uiPriority="47"/>
+    <w:lsdException w:name="Grid Table 3" w:uiPriority="48"/>
+    <w:lsdException w:name="Grid Table 4" w:uiPriority="49"/>
+    <w:lsdException w:name="Grid Table 5 Dark" w:uiPriority="50"/>
+    <w:lsdException w:name="Grid Table 6 Colorful" w:uiPriority="51"/>
+    <w:lsdException w:name="Grid Table 7 Colorful" w:uiPriority="52"/>
+    <w:lsdException w:name="Grid Table 1 Light Accent 1" w:uiPriority="46"/>
+    <w:lsdException w:name="Grid Table 2 Accent 1" w:uiPriority="47"/>
+    <w:lsdException w:name="Grid Table 3 Accent 1" w:uiPriority="48"/>
+    <w:lsdException w:name="Grid Table 4 Accent 1" w:uiPriority="49"/>
+    <w:lsdException w:name="Grid Table 5 Dark Accent 1" w:uiPriority="50"/>
+    <w:lsdException w:name="Grid Table 6 Colorful Accent 1" w:uiPriority="51"/>
+    <w:lsdException w:name="Grid Table 7 Colorful Accent 1" w:uiPriority="52"/>
+    <w:lsdException w:name="Grid Table 1 Light Accent 2" w:uiPriority="46"/>
+    <w:lsdException w:name="Grid Table 2 Accent 2" w:uiPriority="47"/>
+    <w:lsdException w:name="Grid Table 3 Accent 2" w:uiPriority="48"/>
+    <w:lsdException w:name="Grid Table 4 Accent 2" w:uiPriority="49"/>
+    <w:lsdException w:name="Grid Table 5 Dark Accent 2" w:uiPriority="50"/>
+    <w:lsdException w:name="Grid Table 6 Colorful Accent 2" w:uiPriority="51"/>
+    <w:lsdException w:name="Grid Table 7 Colorful Accent 2" w:uiPriority="52"/>
+    <w:lsdException w:name="Grid Table 1 Light Accent 3" w:uiPriority="46"/>
+    <w:lsdException w:name="Grid Table 2 Accent 3" w:uiPriority="47"/>
+    <w:lsdException w:name="Grid Table 3 Accent 3" w:uiPriority="48"/>
+    <w:lsdException w:name="Grid Table 4 Accent 3" w:uiPriority="49"/>
+    <w:lsdException w:name="Grid Table 5 Dark Accent 3" w:uiPriority="50"/>
+    <w:lsdException w:name="Grid Table 6 Colorful Accent 3" w:uiPriority="51"/>
+    <w:lsdException w:name="Grid Table 7 Colorful Accent 3" w:uiPriority="52"/>
+    <w:lsdException w:name="Grid Table 1 Light Accent 4" w:uiPriority="46"/>
+    <w:lsdException w:name="Grid Table 2 Accent 4" w:uiPriority="47"/>
+    <w:lsdException w:name="Grid Table 3 Accent 4" w:uiPriority="48"/>
+    <w:lsdException w:name="Grid Table 4 Accent 4" w:uiPriority="49"/>
+    <w:lsdException w:name="Grid Table 5 Dark Accent 4" w:uiPriority="50"/>
+    <w:lsdException w:name="Grid Table 6 Colorful Accent 4" w:uiPriority="51"/>
+    <w:lsdException w:name="Grid Table 7 Colorful Accent 4" w:uiPriority="52"/>
+    <w:lsdException w:name="Grid Table 1 Light Accent 5" w:uiPriority="46"/>
+    <w:lsdException w:name="Grid Table 2 Accent 5" w:uiPriority="47"/>
+    <w:lsdException w:name="Grid Table 3 Accent 5" w:uiPriority="48"/>
+    <w:lsdException w:name="Grid Table 4 Accent 5" w:uiPriority="49"/>
+    <w:lsdException w:name="Grid Table 5 Dark Accent 5" w:uiPriority="50"/>
+    <w:lsdException w:name="Grid Table 6 Colorful Accent 5" w:uiPriority="51"/>
+    <w:lsdException w:name="Grid Table 7 Colorful Accent 5" w:uiPriority="52"/>
+    <w:lsdException w:name="Grid Table 1 Light Accent 6" w:uiPriority="46"/>
+    <w:lsdException w:name="Grid Table 2 Accent 6" w:uiPriority="47"/>
+    <w:lsdException w:name="Grid Table 3 Accent 6" w:uiPriority="48"/>
+    <w:lsdException w:name="Grid Table 4 Accent 6" w:uiPriority="49"/>
+    <w:lsdException w:name="Grid Table 5 Dark Accent 6" w:uiPriority="50"/>
+    <w:lsdException w:name="Grid Table 6 Colorful Accent 6" w:uiPriority="51"/>
+    <w:lsdException w:name="Grid Table 7 Colorful Accent 6" w:uiPriority="52"/>
+    <w:lsdException w:name="List Table 1 Light" w:uiPriority="46"/>
+    <w:lsdException w:name="List Table 2" w:uiPriority="47"/>
+    <w:lsdException w:name="List Table 3" w:uiPriority="48"/>
+    <w:lsdException w:name="List Table 4" w:uiPriority="49"/>
+    <w:lsdException w:name="List Table 5 Dark" w:uiPriority="50"/>
+    <w:lsdException w:name="List Table 6 Colorful" w:uiPriority="51"/>
+    <w:lsdException w:name="List Table 7 Colorful" w:uiPriority="52"/>
+    <w:lsdException w:name="List Table 1 Light Accent 1" w:uiPriority="46"/>
+    <w:lsdException w:name="List Table 2 Accent 1" w:uiPriority="47"/>
+    <w:lsdException w:name="List Table 3 Accent 1" w:uiPriority="48"/>
+    <w:lsdException w:name="List Table 4 Accent 1" w:uiPriority="49"/>
+    <w:lsdException w:name="List Table 5 Dark Accent 1" w:uiPriority="50"/>
+    <w:lsdException w:name="List Table 6 Colorful Accent 1" w:uiPriority="51"/>
+    <w:lsdException w:name="List Table 7 Colorful Accent 1" w:uiPriority="52"/>
+    <w:lsdException w:name="List Table 1 Light Accent 2" w:uiPriority="46"/>
+    <w:lsdException w:name="List Table 2 Accent 2" w:uiPriority="47"/>
+    <w:lsdException w:name="List Table 3 Accent 2" w:uiPriority="48"/>
+    <w:lsdException w:name="List Table 4 Accent 2" w:uiPriority="49"/>
+    <w:lsdException w:name="List Table 5 Dark Accent 2" w:uiPriority="50"/>
+    <w:lsdException w:name="List Table 6 Colorful Accent 2" w:uiPriority="51"/>
+    <w:lsdException w:name="List Table 7 Colorful Accent 2" w:uiPriority="52"/>
+    <w:lsdException w:name="List Table 1 Light Accent 3" w:uiPriority="46"/>
+    <w:lsdException w:name="List Table 2 Accent 3" w:uiPriority="47"/>
+    <w:lsdException w:name="List Table 3 Accent 3" w:uiPriority="48"/>
+    <w:lsdException w:name="List Table 4 Accent 3" w:uiPriority="49"/>
+    <w:lsdException w:name="List Table 5 Dark Accent 3" w:uiPriority="50"/>
+    <w:lsdException w:name="List Table 6 Colorful Accent 3" w:uiPriority="51"/>
+    <w:lsdException w:name="List Table 7 Colorful Accent 3" w:uiPriority="52"/>
+    <w:lsdException w:name="List Table 1 Light Accent 4" w:uiPriority="46"/>
+    <w:lsdException w:name="List Table 2 Accent 4" w:uiPriority="47"/>
+    <w:lsdException w:name="List Table 3 Accent 4" w:uiPriority="48"/>
+    <w:lsdException w:name="List Table 4 Accent 4" w:uiPriority="49"/>
+    <w:lsdException w:name="List Table 5 Dark Accent 4" w:uiPriority="50"/>
+    <w:lsdException w:name="List Table 6 Colorful Accent 4" w:uiPriority="51"/>
+    <w:lsdException w:name="List Table 7 Colorful Accent 4" w:uiPriority="52"/>
+    <w:lsdException w:name="List Table 1 Light Accent 5" w:uiPriority="46"/>
+    <w:lsdException w:name="List Table 2 Accent 5" w:uiPriority="47"/>
+    <w:lsdException w:name="List Table 3 Accent 5" w:uiPriority="48"/>
+    <w:lsdException w:name="List Table 4 Accent 5" w:uiPriority="49"/>
+    <w:lsdException w:name="List Table 5 Dark Accent 5" w:uiPriority="50"/>
+    <w:lsdException w:name="List Table 6 Colorful Accent 5" w:uiPriority="51"/>
+    <w:lsdException w:name="List Table 7 Colorful Accent 5" w:uiPriority="52"/>
+    <w:lsdException w:name="List Table 1 Light Accent 6" w:uiPriority="46"/>
+    <w:lsdException w:name="List Table 2 Accent 6" w:uiPriority="47"/>
+    <w:lsdException w:name="List Table 3 Accent 6" w:uiPriority="48"/>
+    <w:lsdException w:name="List Table 4 Accent 6" w:uiPriority="49"/>
+    <w:lsdException w:name="List Table 5 Dark Accent 6" w:uiPriority="50"/>
+    <w:lsdException w:name="List Table 6 Colorful Accent 6" w:uiPriority="51"/>
+    <w:lsdException w:name="List Table 7 Colorful Accent 6" w:uiPriority="52"/>
   </w:latentStyles>
   <w:style w:type="paragraph" w:default="1" w:styleId="Normal">
     <w:name w:val="Normal"/>
@@ -5197,11 +5395,15 @@
   </w:style>
   <w:style w:type="character" w:default="1" w:styleId="Fontepargpadro">
     <w:name w:val="Default Paragraph Font"/>
+    <w:uiPriority w:val="1"/>
     <w:semiHidden/>
+    <w:unhideWhenUsed/>
   </w:style>
   <w:style w:type="table" w:default="1" w:styleId="Tabelanormal">
     <w:name w:val="Normal Table"/>
+    <w:uiPriority w:val="99"/>
     <w:semiHidden/>
+    <w:unhideWhenUsed/>
     <w:tblPr>
       <w:tblInd w:w="0" w:type="dxa"/>
       <w:tblCellMar>
@@ -5214,7 +5416,9 @@
   </w:style>
   <w:style w:type="numbering" w:default="1" w:styleId="Semlista">
     <w:name w:val="No List"/>
+    <w:uiPriority w:val="99"/>
     <w:semiHidden/>
+    <w:unhideWhenUsed/>
   </w:style>
   <w:style w:type="paragraph" w:styleId="Cabealho">
     <w:name w:val="header"/>
@@ -5481,7 +5685,6 @@
     <w:basedOn w:val="Tabelanormal"/>
     <w:rsid w:val="00780A9A"/>
     <w:tblPr>
-      <w:tblInd w:w="0" w:type="dxa"/>
       <w:tblBorders>
         <w:top w:val="single" w:sz="4" w:space="0" w:color="auto"/>
         <w:left w:val="single" w:sz="4" w:space="0" w:color="auto"/>
@@ -5490,12 +5693,6 @@
         <w:insideH w:val="single" w:sz="4" w:space="0" w:color="auto"/>
         <w:insideV w:val="single" w:sz="4" w:space="0" w:color="auto"/>
       </w:tblBorders>
-      <w:tblCellMar>
-        <w:top w:w="0" w:type="dxa"/>
-        <w:left w:w="108" w:type="dxa"/>
-        <w:bottom w:w="0" w:type="dxa"/>
-        <w:right w:w="108" w:type="dxa"/>
-      </w:tblCellMar>
     </w:tblPr>
   </w:style>
   <w:style w:type="paragraph" w:styleId="Corpodetexto3">

</xml_diff>